<commit_message>
Adding milestone2 documents and code
</commit_message>
<xml_diff>
--- a/milestone 1/group-contract-g5.docx
+++ b/milestone 1/group-contract-g5.docx
@@ -21,23 +21,7 @@
     </w:p>
     <w:p>
       <w:r>
-        <w:t xml:space="preserve">The success of a group depends on the contributions and professionalism of each and </w:t>
-      </w:r>
-      <w:proofErr w:type="gramStart"/>
-      <w:r>
-        <w:t>all of</w:t>
-      </w:r>
-      <w:proofErr w:type="gramEnd"/>
-      <w:r>
-        <w:t xml:space="preserve"> its members. When you join a group, you are throwing your lot in with the group. The group will let each member share in the fruits of its </w:t>
-      </w:r>
-      <w:proofErr w:type="spellStart"/>
-      <w:r>
-        <w:t>labour</w:t>
-      </w:r>
-      <w:proofErr w:type="spellEnd"/>
-      <w:r>
-        <w:t xml:space="preserve"> and each member should pay the group back by contributing to the group effort.</w:t>
+        <w:t>The success of a group depends on the contributions and professionalism of each and all of its members. When you join a group, you are throwing your lot in with the group. The group will let each member share in the fruits of its labour and each member should pay the group back by contributing to the group effort.</w:t>
       </w:r>
     </w:p>
     <w:p>
@@ -166,7 +150,10 @@
           </w:tcPr>
           <w:p>
             <w:r>
-              <w:t>Sklair2@myseneca.ca</w:t>
+              <w:t>s</w:t>
+            </w:r>
+            <w:r>
+              <w:t>klair2@myseneca.ca</w:t>
             </w:r>
           </w:p>
         </w:tc>
@@ -190,13 +177,8 @@
           </w:tcPr>
           <w:p>
             <w:r>
-              <w:t xml:space="preserve">Dhruv </w:t>
+              <w:t>Dhruv Kakadiya</w:t>
             </w:r>
-            <w:proofErr w:type="spellStart"/>
-            <w:r>
-              <w:t>Kakadiya</w:t>
-            </w:r>
-            <w:proofErr w:type="spellEnd"/>
           </w:p>
         </w:tc>
         <w:tc>
@@ -228,13 +210,8 @@
             <w:tcW w:w="2337" w:type="dxa"/>
           </w:tcPr>
           <w:p>
-            <w:proofErr w:type="spellStart"/>
             <w:r>
-              <w:t>Siya</w:t>
-            </w:r>
-            <w:proofErr w:type="spellEnd"/>
-            <w:r>
-              <w:t xml:space="preserve"> Khanna</w:t>
+              <w:t>Siya Khanna</w:t>
             </w:r>
           </w:p>
         </w:tc>
@@ -244,7 +221,10 @@
           </w:tcPr>
           <w:p>
             <w:r>
-              <w:t>Skhanna49@myseneca.ca</w:t>
+              <w:t>s</w:t>
+            </w:r>
+            <w:r>
+              <w:t>khanna49@myseneca.ca</w:t>
             </w:r>
           </w:p>
         </w:tc>
@@ -268,15 +248,7 @@
           </w:tcPr>
           <w:p>
             <w:r>
-              <w:t xml:space="preserve">Prince </w:t>
-            </w:r>
-            <w:proofErr w:type="spellStart"/>
-            <w:r>
-              <w:t>Prince</w:t>
-            </w:r>
-            <w:proofErr w:type="spellEnd"/>
-            <w:r>
-              <w:t xml:space="preserve"> </w:t>
+              <w:t xml:space="preserve">Prince Prince </w:t>
             </w:r>
           </w:p>
         </w:tc>
@@ -286,7 +258,10 @@
           </w:tcPr>
           <w:p>
             <w:r>
-              <w:t>Pprince5@myseneca.ca</w:t>
+              <w:t>p</w:t>
+            </w:r>
+            <w:r>
+              <w:t>prince5@myseneca.ca</w:t>
             </w:r>
           </w:p>
         </w:tc>
@@ -504,16 +479,11 @@
     </w:p>
     <w:p>
       <w:r>
-        <w:t xml:space="preserve">For the preparation of group submissions, the group will </w:t>
-      </w:r>
-      <w:proofErr w:type="gramStart"/>
-      <w:r>
-        <w:t xml:space="preserve">meet </w:t>
+        <w:t xml:space="preserve">For the preparation of group submissions, the group will meet </w:t>
       </w:r>
       <w:r>
         <w:t xml:space="preserve"> _</w:t>
       </w:r>
-      <w:proofErr w:type="gramEnd"/>
       <w:r>
         <w:t>online</w:t>
       </w:r>
@@ -888,13 +858,8 @@
         <w:tab/>
       </w:r>
       <w:r>
-        <w:t xml:space="preserve">Dhruv </w:t>
-      </w:r>
-      <w:proofErr w:type="spellStart"/>
-      <w:r>
-        <w:t>Kakadiya</w:t>
-      </w:r>
-      <w:proofErr w:type="spellEnd"/>
+        <w:t>Dhruv Kakadiya</w:t>
+      </w:r>
       <w:r>
         <w:tab/>
       </w:r>
@@ -909,13 +874,8 @@
         <w:t xml:space="preserve"> </w:t>
       </w:r>
       <w:r>
-        <w:t xml:space="preserve">Dhruv </w:t>
-      </w:r>
-      <w:proofErr w:type="spellStart"/>
-      <w:r>
-        <w:t>Kakadiya</w:t>
-      </w:r>
-      <w:proofErr w:type="spellEnd"/>
+        <w:t>Dhruv Kakadiya</w:t>
+      </w:r>
       <w:r>
         <w:tab/>
       </w:r>
@@ -927,13 +887,8 @@
       <w:r>
         <w:tab/>
       </w:r>
-      <w:proofErr w:type="spellStart"/>
-      <w:r>
-        <w:t>Siya</w:t>
-      </w:r>
-      <w:proofErr w:type="spellEnd"/>
-      <w:r>
-        <w:t xml:space="preserve"> Khanna</w:t>
+      <w:r>
+        <w:t>Siya Khanna</w:t>
       </w:r>
       <w:r>
         <w:tab/>
@@ -948,13 +903,8 @@
       <w:r>
         <w:t xml:space="preserve"> </w:t>
       </w:r>
-      <w:proofErr w:type="spellStart"/>
-      <w:r>
-        <w:t>Siya</w:t>
-      </w:r>
-      <w:proofErr w:type="spellEnd"/>
-      <w:r>
-        <w:t xml:space="preserve"> Khanna</w:t>
+      <w:r>
+        <w:t>Siya Khanna</w:t>
       </w:r>
     </w:p>
     <w:p>
@@ -965,13 +915,8 @@
         <w:tab/>
       </w:r>
       <w:r>
-        <w:t xml:space="preserve">Prince </w:t>
-      </w:r>
-      <w:proofErr w:type="spellStart"/>
-      <w:r>
-        <w:t>Prince</w:t>
-      </w:r>
-      <w:proofErr w:type="spellEnd"/>
+        <w:t>Prince Prince</w:t>
+      </w:r>
       <w:r>
         <w:tab/>
       </w:r>
@@ -986,13 +931,8 @@
         <w:t xml:space="preserve"> </w:t>
       </w:r>
       <w:r>
-        <w:t xml:space="preserve">Prince </w:t>
-      </w:r>
-      <w:proofErr w:type="spellStart"/>
-      <w:r>
-        <w:t>Prince</w:t>
-      </w:r>
-      <w:proofErr w:type="spellEnd"/>
+        <w:t>Prince Prince</w:t>
+      </w:r>
       <w:r>
         <w:tab/>
       </w:r>

</xml_diff>